<commit_message>
Add block-scheme in documentation, add comments in menu page.
</commit_message>
<xml_diff>
--- a/documentation/ASTROS-documentation.docx
+++ b/documentation/ASTROS-documentation.docx
@@ -1,6 +1,6 @@
 
 <file path=word/document.xml><?xml version="1.0" encoding="utf-8"?>
-<w:document xmlns:wpc="http://schemas.microsoft.com/office/word/2010/wordprocessingCanvas" xmlns:cx="http://schemas.microsoft.com/office/drawing/2014/chartex" xmlns:cx1="http://schemas.microsoft.com/office/drawing/2015/9/8/chartex" xmlns:cx2="http://schemas.microsoft.com/office/drawing/2015/10/21/chartex" xmlns:cx3="http://schemas.microsoft.com/office/drawing/2016/5/9/chartex" xmlns:cx4="http://schemas.microsoft.com/office/drawing/2016/5/10/chartex" xmlns:cx5="http://schemas.microsoft.com/office/drawing/2016/5/11/chartex" xmlns:cx6="http://schemas.microsoft.com/office/drawing/2016/5/12/chartex" xmlns:cx7="http://schemas.microsoft.com/office/drawing/2016/5/13/chartex" xmlns:cx8="http://schemas.microsoft.com/office/drawing/2016/5/14/chartex" xmlns:mc="http://schemas.openxmlformats.org/markup-compatibility/2006" xmlns:aink="http://schemas.microsoft.com/office/drawing/2016/ink" xmlns:am3d="http://schemas.microsoft.com/office/drawing/2017/model3d" xmlns:o="urn:schemas-microsoft-com:office:office" xmlns:r="http://schemas.openxmlformats.org/officeDocument/2006/relationships" xmlns:m="http://schemas.openxmlformats.org/officeDocument/2006/math" xmlns:v="urn:schemas-microsoft-com:vml" xmlns:wp14="http://schemas.microsoft.com/office/word/2010/wordprocessingDrawing" xmlns:wp="http://schemas.openxmlformats.org/drawingml/2006/wordprocessingDrawing" xmlns:w10="urn:schemas-microsoft-com:office:word" xmlns:w="http://schemas.openxmlformats.org/wordprocessingml/2006/main" xmlns:w14="http://schemas.microsoft.com/office/word/2010/wordml" xmlns:w15="http://schemas.microsoft.com/office/word/2012/wordml" xmlns:w16cid="http://schemas.microsoft.com/office/word/2016/wordml/cid" xmlns:w16se="http://schemas.microsoft.com/office/word/2015/wordml/symex" xmlns:wpg="http://schemas.microsoft.com/office/word/2010/wordprocessingGroup" xmlns:wpi="http://schemas.microsoft.com/office/word/2010/wordprocessingInk" xmlns:wne="http://schemas.microsoft.com/office/word/2006/wordml" xmlns:wps="http://schemas.microsoft.com/office/word/2010/wordprocessingShape" mc:Ignorable="w14 w15 w16se w16cid wp14">
+<w:document xmlns:wpc="http://schemas.microsoft.com/office/word/2010/wordprocessingCanvas" xmlns:cx="http://schemas.microsoft.com/office/drawing/2014/chartex" xmlns:cx1="http://schemas.microsoft.com/office/drawing/2015/9/8/chartex" xmlns:cx2="http://schemas.microsoft.com/office/drawing/2015/10/21/chartex" xmlns:cx3="http://schemas.microsoft.com/office/drawing/2016/5/9/chartex" xmlns:cx4="http://schemas.microsoft.com/office/drawing/2016/5/10/chartex" xmlns:cx5="http://schemas.microsoft.com/office/drawing/2016/5/11/chartex" xmlns:cx6="http://schemas.microsoft.com/office/drawing/2016/5/12/chartex" xmlns:cx7="http://schemas.microsoft.com/office/drawing/2016/5/13/chartex" xmlns:cx8="http://schemas.microsoft.com/office/drawing/2016/5/14/chartex" xmlns:mc="http://schemas.openxmlformats.org/markup-compatibility/2006" xmlns:aink="http://schemas.microsoft.com/office/drawing/2016/ink" xmlns:am3d="http://schemas.microsoft.com/office/drawing/2017/model3d" xmlns:o="urn:schemas-microsoft-com:office:office" xmlns:oel="http://schemas.microsoft.com/office/2019/extlst" xmlns:r="http://schemas.openxmlformats.org/officeDocument/2006/relationships" xmlns:m="http://schemas.openxmlformats.org/officeDocument/2006/math" xmlns:v="urn:schemas-microsoft-com:vml" xmlns:wp14="http://schemas.microsoft.com/office/word/2010/wordprocessingDrawing" xmlns:wp="http://schemas.openxmlformats.org/drawingml/2006/wordprocessingDrawing" xmlns:w10="urn:schemas-microsoft-com:office:word" xmlns:w="http://schemas.openxmlformats.org/wordprocessingml/2006/main" xmlns:w14="http://schemas.microsoft.com/office/word/2010/wordml" xmlns:w15="http://schemas.microsoft.com/office/word/2012/wordml" xmlns:w16cex="http://schemas.microsoft.com/office/word/2018/wordml/cex" xmlns:w16cid="http://schemas.microsoft.com/office/word/2016/wordml/cid" xmlns:w16="http://schemas.microsoft.com/office/word/2018/wordml" xmlns:w16sdtdh="http://schemas.microsoft.com/office/word/2020/wordml/sdtdatahash" xmlns:w16se="http://schemas.microsoft.com/office/word/2015/wordml/symex" xmlns:wpg="http://schemas.microsoft.com/office/word/2010/wordprocessingGroup" xmlns:wpi="http://schemas.microsoft.com/office/word/2010/wordprocessingInk" xmlns:wne="http://schemas.microsoft.com/office/word/2006/wordml" xmlns:wps="http://schemas.microsoft.com/office/word/2010/wordprocessingShape" mc:Ignorable="w14 w15 w16se w16cid w16 w16cex w16sdtdh wp14">
   <w:body>
     <w:sdt>
       <w:sdtPr>
@@ -10,7 +10,6 @@
           <w:docPartUnique/>
         </w:docPartObj>
       </w:sdtPr>
-      <w:sdtEndPr/>
       <w:sdtContent>
         <w:p>
           <w:r>
@@ -20,24 +19,15 @@
             <mc:AlternateContent>
               <mc:Choice Requires="wps">
                 <w:drawing>
-                  <wp:anchor distT="0" distB="0" distL="114300" distR="114300" simplePos="0" relativeHeight="251659264" behindDoc="0" locked="0" layoutInCell="1" allowOverlap="1" wp14:anchorId="0467BCC8" wp14:editId="521C0277">
+                  <wp:anchor distT="0" distB="0" distL="114300" distR="114300" simplePos="0" relativeHeight="251659264" behindDoc="0" locked="0" layoutInCell="1" allowOverlap="1" wp14:anchorId="0467BCC8" wp14:editId="378A9441">
                     <wp:simplePos x="0" y="0"/>
                     <wp:positionH relativeFrom="page">
-                      <wp:align>center</wp:align>
+                      <wp:posOffset>15368</wp:posOffset>
                     </wp:positionH>
-                    <mc:AlternateContent>
-                      <mc:Choice Requires="wp14">
-                        <wp:positionV relativeFrom="page">
-                          <wp14:pctPosVOffset>30000</wp14:pctPosVOffset>
-                        </wp:positionV>
-                      </mc:Choice>
-                      <mc:Fallback>
-                        <wp:positionV relativeFrom="page">
-                          <wp:posOffset>3207385</wp:posOffset>
-                        </wp:positionV>
-                      </mc:Fallback>
-                    </mc:AlternateContent>
-                    <wp:extent cx="7315200" cy="6050280"/>
+                    <wp:positionV relativeFrom="page">
+                      <wp:posOffset>3204242</wp:posOffset>
+                    </wp:positionV>
+                    <wp:extent cx="6777318" cy="6050280"/>
                     <wp:effectExtent l="0" t="0" r="0" b="7620"/>
                     <wp:wrapSquare wrapText="bothSides"/>
                     <wp:docPr id="154" name="Text Box 54"/>
@@ -49,7 +39,7 @@
                           <wps:spPr>
                             <a:xfrm>
                               <a:off x="0" y="0"/>
-                              <a:ext cx="7315200" cy="6050280"/>
+                              <a:ext cx="6777318" cy="6050280"/>
                             </a:xfrm>
                             <a:prstGeom prst="rect">
                               <a:avLst/>
@@ -96,6 +86,7 @@
                                     <w:alias w:val="Title"/>
                                     <w:tag w:val=""/>
                                     <w:id w:val="630141079"/>
+                                    <w:showingPlcHdr/>
                                     <w:dataBinding w:prefixMappings="xmlns:ns0='http://purl.org/dc/elements/1.1/' xmlns:ns1='http://schemas.openxmlformats.org/package/2006/metadata/core-properties' " w:xpath="/ns1:coreProperties[1]/ns0:title[1]" w:storeItemID="{6C3C8BC8-F283-45AE-878A-BAB7291924A1}"/>
                                     <w:text w:multiLine="1"/>
                                   </w:sdtPr>
@@ -112,7 +103,7 @@
                                         <w:sz w:val="64"/>
                                         <w:szCs w:val="64"/>
                                       </w:rPr>
-                                      <w:t>Astros</w:t>
+                                      <w:t xml:space="preserve">     </w:t>
                                     </w:r>
                                   </w:sdtContent>
                                 </w:sdt>
@@ -120,9 +111,11 @@
                               <w:sdt>
                                 <w:sdtPr>
                                   <w:rPr>
+                                    <w:i/>
+                                    <w:iCs/>
                                     <w:color w:val="404040" w:themeColor="text1" w:themeTint="BF"/>
-                                    <w:sz w:val="36"/>
-                                    <w:szCs w:val="36"/>
+                                    <w:sz w:val="56"/>
+                                    <w:szCs w:val="56"/>
                                   </w:rPr>
                                   <w:alias w:val="Subtitle"/>
                                   <w:tag w:val=""/>
@@ -130,23 +123,24 @@
                                   <w:dataBinding w:prefixMappings="xmlns:ns0='http://purl.org/dc/elements/1.1/' xmlns:ns1='http://schemas.openxmlformats.org/package/2006/metadata/core-properties' " w:xpath="/ns1:coreProperties[1]/ns0:subject[1]" w:storeItemID="{6C3C8BC8-F283-45AE-878A-BAB7291924A1}"/>
                                   <w:text/>
                                 </w:sdtPr>
-                                <w:sdtEndPr/>
                                 <w:sdtContent>
                                   <w:p>
                                     <w:pPr>
-                                      <w:jc w:val="right"/>
+                                      <w:jc w:val="center"/>
                                       <w:rPr>
                                         <w:smallCaps/>
                                         <w:color w:val="404040" w:themeColor="text1" w:themeTint="BF"/>
-                                        <w:sz w:val="36"/>
-                                        <w:szCs w:val="36"/>
+                                        <w:sz w:val="56"/>
+                                        <w:szCs w:val="56"/>
                                       </w:rPr>
                                     </w:pPr>
                                     <w:r>
                                       <w:rPr>
+                                        <w:i/>
+                                        <w:iCs/>
                                         <w:color w:val="404040" w:themeColor="text1" w:themeTint="BF"/>
-                                        <w:sz w:val="36"/>
-                                        <w:szCs w:val="36"/>
+                                        <w:sz w:val="56"/>
+                                        <w:szCs w:val="56"/>
                                       </w:rPr>
                                       <w:t>Documentation</w:t>
                                     </w:r>
@@ -165,7 +159,7 @@
                       </a:graphicData>
                     </a:graphic>
                     <wp14:sizeRelH relativeFrom="page">
-                      <wp14:pctWidth>94100</wp14:pctWidth>
+                      <wp14:pctWidth>0</wp14:pctWidth>
                     </wp14:sizeRelH>
                     <wp14:sizeRelV relativeFrom="page">
                       <wp14:pctHeight>0</wp14:pctHeight>
@@ -179,7 +173,7 @@
                     <v:stroke joinstyle="miter"/>
                     <v:path gradientshapeok="t" o:connecttype="rect"/>
                   </v:shapetype>
-                  <v:shape id="Text Box 54" o:spid="_x0000_s1026" type="#_x0000_t202" style="position:absolute;margin-left:0;margin-top:0;width:8in;height:476.4pt;z-index:251659264;visibility:visible;mso-wrap-style:square;mso-width-percent:941;mso-height-percent:0;mso-top-percent:300;mso-wrap-distance-left:9pt;mso-wrap-distance-top:0;mso-wrap-distance-right:9pt;mso-wrap-distance-bottom:0;mso-position-horizontal:center;mso-position-horizontal-relative:page;mso-position-vertical-relative:page;mso-width-percent:941;mso-height-percent:0;mso-top-percent:300;mso-width-relative:page;mso-height-relative:page;v-text-anchor:middle" o:gfxdata="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" filled="f" stroked="f" strokeweight=".5pt">
+                  <v:shape id="Text Box 54" o:spid="_x0000_s1026" type="#_x0000_t202" style="position:absolute;margin-left:1.2pt;margin-top:252.3pt;width:533.65pt;height:476.4pt;z-index:251659264;visibility:visible;mso-wrap-style:square;mso-width-percent:0;mso-height-percent:0;mso-wrap-distance-left:9pt;mso-wrap-distance-top:0;mso-wrap-distance-right:9pt;mso-wrap-distance-bottom:0;mso-position-horizontal:absolute;mso-position-horizontal-relative:page;mso-position-vertical:absolute;mso-position-vertical-relative:page;mso-width-percent:0;mso-height-percent:0;mso-width-relative:page;mso-height-relative:page;v-text-anchor:middle" o:gfxdata="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" filled="f" stroked="f" strokeweight=".5pt">
                     <v:textbox inset="126pt,0,54pt,0">
                       <w:txbxContent>
                         <w:p>
@@ -202,6 +196,7 @@
                               <w:alias w:val="Title"/>
                               <w:tag w:val=""/>
                               <w:id w:val="630141079"/>
+                              <w:showingPlcHdr/>
                               <w:dataBinding w:prefixMappings="xmlns:ns0='http://purl.org/dc/elements/1.1/' xmlns:ns1='http://schemas.openxmlformats.org/package/2006/metadata/core-properties' " w:xpath="/ns1:coreProperties[1]/ns0:title[1]" w:storeItemID="{6C3C8BC8-F283-45AE-878A-BAB7291924A1}"/>
                               <w:text w:multiLine="1"/>
                             </w:sdtPr>
@@ -218,7 +213,7 @@
                                   <w:sz w:val="64"/>
                                   <w:szCs w:val="64"/>
                                 </w:rPr>
-                                <w:t>Astros</w:t>
+                                <w:t xml:space="preserve">     </w:t>
                               </w:r>
                             </w:sdtContent>
                           </w:sdt>
@@ -226,9 +221,11 @@
                         <w:sdt>
                           <w:sdtPr>
                             <w:rPr>
+                              <w:i/>
+                              <w:iCs/>
                               <w:color w:val="404040" w:themeColor="text1" w:themeTint="BF"/>
-                              <w:sz w:val="36"/>
-                              <w:szCs w:val="36"/>
+                              <w:sz w:val="56"/>
+                              <w:szCs w:val="56"/>
                             </w:rPr>
                             <w:alias w:val="Subtitle"/>
                             <w:tag w:val=""/>
@@ -236,23 +233,24 @@
                             <w:dataBinding w:prefixMappings="xmlns:ns0='http://purl.org/dc/elements/1.1/' xmlns:ns1='http://schemas.openxmlformats.org/package/2006/metadata/core-properties' " w:xpath="/ns1:coreProperties[1]/ns0:subject[1]" w:storeItemID="{6C3C8BC8-F283-45AE-878A-BAB7291924A1}"/>
                             <w:text/>
                           </w:sdtPr>
-                          <w:sdtEndPr/>
                           <w:sdtContent>
                             <w:p>
                               <w:pPr>
-                                <w:jc w:val="right"/>
+                                <w:jc w:val="center"/>
                                 <w:rPr>
                                   <w:smallCaps/>
                                   <w:color w:val="404040" w:themeColor="text1" w:themeTint="BF"/>
-                                  <w:sz w:val="36"/>
-                                  <w:szCs w:val="36"/>
+                                  <w:sz w:val="56"/>
+                                  <w:szCs w:val="56"/>
                                 </w:rPr>
                               </w:pPr>
                               <w:r>
                                 <w:rPr>
+                                  <w:i/>
+                                  <w:iCs/>
                                   <w:color w:val="404040" w:themeColor="text1" w:themeTint="BF"/>
-                                  <w:sz w:val="36"/>
-                                  <w:szCs w:val="36"/>
+                                  <w:sz w:val="56"/>
+                                  <w:szCs w:val="56"/>
                                 </w:rPr>
                                 <w:t>Documentation</w:t>
                               </w:r>
@@ -266,6 +264,60 @@
                 </w:pict>
               </mc:Fallback>
             </mc:AlternateContent>
+          </w:r>
+          <w:r>
+            <w:rPr>
+              <w:noProof/>
+            </w:rPr>
+            <w:drawing>
+              <wp:anchor distT="0" distB="0" distL="114300" distR="114300" simplePos="0" relativeHeight="251663360" behindDoc="0" locked="0" layoutInCell="1" allowOverlap="1" wp14:anchorId="0E2D81D7" wp14:editId="3A7B6179">
+                <wp:simplePos x="899160" y="9265920"/>
+                <wp:positionH relativeFrom="margin">
+                  <wp:align>center</wp:align>
+                </wp:positionH>
+                <wp:positionV relativeFrom="margin">
+                  <wp:align>top</wp:align>
+                </wp:positionV>
+                <wp:extent cx="4962525" cy="4562475"/>
+                <wp:effectExtent l="0" t="0" r="0" b="0"/>
+                <wp:wrapSquare wrapText="bothSides"/>
+                <wp:docPr id="935523232" name="Картина 1"/>
+                <wp:cNvGraphicFramePr>
+                  <a:graphicFrameLocks xmlns:a="http://schemas.openxmlformats.org/drawingml/2006/main" noChangeAspect="1"/>
+                </wp:cNvGraphicFramePr>
+                <a:graphic xmlns:a="http://schemas.openxmlformats.org/drawingml/2006/main">
+                  <a:graphicData uri="http://schemas.openxmlformats.org/drawingml/2006/picture">
+                    <pic:pic xmlns:pic="http://schemas.openxmlformats.org/drawingml/2006/picture">
+                      <pic:nvPicPr>
+                        <pic:cNvPr id="935523232" name="Картина 935523232"/>
+                        <pic:cNvPicPr/>
+                      </pic:nvPicPr>
+                      <pic:blipFill>
+                        <a:blip r:embed="rId8">
+                          <a:extLst>
+                            <a:ext uri="{28A0092B-C50C-407E-A947-70E740481C1C}">
+                              <a14:useLocalDpi xmlns:a14="http://schemas.microsoft.com/office/drawing/2010/main" val="0"/>
+                            </a:ext>
+                          </a:extLst>
+                        </a:blip>
+                        <a:stretch>
+                          <a:fillRect/>
+                        </a:stretch>
+                      </pic:blipFill>
+                      <pic:spPr>
+                        <a:xfrm>
+                          <a:off x="0" y="0"/>
+                          <a:ext cx="4962525" cy="4562475"/>
+                        </a:xfrm>
+                        <a:prstGeom prst="rect">
+                          <a:avLst/>
+                        </a:prstGeom>
+                      </pic:spPr>
+                    </pic:pic>
+                  </a:graphicData>
+                </a:graphic>
+              </wp:anchor>
+            </w:drawing>
           </w:r>
           <w:r>
             <w:rPr>
@@ -475,7 +527,7 @@
                                 <a:avLst/>
                               </a:prstGeom>
                               <a:blipFill>
-                                <a:blip r:embed="rId8"/>
+                                <a:blip r:embed="rId9"/>
                                 <a:stretch>
                                   <a:fillRect r="-7574"/>
                                 </a:stretch>
@@ -519,7 +571,7 @@
                   </wp:anchor>
                 </w:drawing>
               </mc:Choice>
-              <mc:Fallback xmlns:w16sdtdh="http://schemas.microsoft.com/office/word/2020/wordml/sdtdatahash" xmlns:w16="http://schemas.microsoft.com/office/word/2018/wordml" xmlns:w16cex="http://schemas.microsoft.com/office/word/2018/wordml/cex" xmlns:oel="http://schemas.microsoft.com/office/2019/extlst">
+              <mc:Fallback>
                 <w:pict>
                   <v:group w14:anchorId="67C255EE" id="Group 51" o:spid="_x0000_s1026" style="position:absolute;margin-left:0;margin-top:0;width:8in;height:95.7pt;z-index:251662336;mso-width-percent:941;mso-height-percent:121;mso-top-percent:23;mso-position-horizontal:center;mso-position-horizontal-relative:page;mso-position-vertical-relative:page;mso-width-percent:941;mso-height-percent:121;mso-top-percent:23" coordorigin="" coordsize="73152,12161" o:gfxdata="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">
                     <v:shape id="Rectangle 51" o:spid="_x0000_s1027" style="position:absolute;width:73152;height:11303;visibility:visible;mso-wrap-style:square;v-text-anchor:middle" coordsize="7312660,1129665" o:gfxdata="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" path="m,l7312660,r,1129665l3619500,733425,,1091565,,xe" fillcolor="#052f61 [3204]" stroked="f" strokeweight="1.25pt">
@@ -527,7 +579,7 @@
                       <v:path arrowok="t" o:connecttype="custom" o:connectlocs="0,0;7315200,0;7315200,1130373;3620757,733885;0,1092249;0,0" o:connectangles="0,0,0,0,0,0"/>
                     </v:shape>
                     <v:rect id="Rectangle 151" o:spid="_x0000_s1028" style="position:absolute;width:73152;height:12161;visibility:visible;mso-wrap-style:square;v-text-anchor:middle" o:gfxdata="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" stroked="f" strokeweight="1.25pt">
-                      <v:fill r:id="rId9" o:title="" recolor="t" rotate="t" type="frame"/>
+                      <v:fill r:id="rId10" o:title="" recolor="t" rotate="t" type="frame"/>
                       <v:stroke endcap="round"/>
                     </v:rect>
                     <w10:wrap anchorx="page" anchory="page"/>
@@ -936,7 +988,7 @@
                     <w:noProof/>
                     <w:webHidden/>
                   </w:rPr>
-                  <w:t>3</w:t>
+                  <w:t>4</w:t>
                 </w:r>
                 <w:r>
                   <w:rPr>
@@ -964,7 +1016,6 @@
             <w:br w:type="page"/>
           </w:r>
         </w:p>
-        <w:p/>
         <w:p>
           <w:pPr>
             <w:pStyle w:val="Heading1"/>
@@ -976,6 +1027,7 @@
           </w:pPr>
           <w:bookmarkStart w:id="0" w:name="_Toc159795772"/>
           <w:r>
+            <w:lastRenderedPageBreak/>
             <w:t>Team</w:t>
           </w:r>
           <w:bookmarkEnd w:id="0"/>
@@ -1242,21 +1294,7 @@
                   <w:rPr>
                     <w:iCs/>
                   </w:rPr>
-                  <w:t xml:space="preserve">Offering a variety of mini-games and interactive planetary lore, take this new command blocking system developed by highly skilled engineers on a whirlwind adventure through the universe in. The program offers </w:t>
-                </w:r>
-                <w:proofErr w:type="spellStart"/>
-                <w:r>
-                  <w:rPr>
-                    <w:iCs/>
-                  </w:rPr>
-                  <w:t>replayability</w:t>
-                </w:r>
-                <w:proofErr w:type="spellEnd"/>
-                <w:r>
-                  <w:rPr>
-                    <w:iCs/>
-                  </w:rPr>
-                  <w:t xml:space="preserve"> and fun learning experiences for all ages.</w:t>
+                  <w:t>Offering a variety of mini-games and interactive planetary lore, take this new command blocking system developed by highly skilled engineers on a whirlwind adventure through the universe in. The program offers replayability and fun learning experiences for all ages.</w:t>
                 </w:r>
                 <w:r>
                   <w:rPr>
@@ -1326,7 +1364,13 @@
                   <w:br/>
                 </w:r>
                 <w:r>
-                  <w:t xml:space="preserve">Fourth Week - Realization </w:t>
+                  <w:t>Fourth Week - Reali</w:t>
+                </w:r>
+                <w:r>
+                  <w:t>z</w:t>
+                </w:r>
+                <w:r>
+                  <w:t xml:space="preserve">ation </w:t>
                 </w:r>
               </w:p>
             </w:tc>
@@ -1647,81 +1691,83 @@
         <w:pStyle w:val="Heading1"/>
         <w:ind w:left="720"/>
         <w:rPr>
-          <w:color w:val="auto"/>
+          <w:sz w:val="28"/>
+          <w:szCs w:val="28"/>
         </w:rPr>
       </w:pPr>
       <w:r>
         <w:rPr>
           <w:color w:val="auto"/>
+          <w:sz w:val="28"/>
+          <w:szCs w:val="28"/>
         </w:rPr>
         <w:t>Astros’ game package</w:t>
       </w:r>
       <w:r>
         <w:rPr>
           <w:color w:val="auto"/>
+          <w:sz w:val="28"/>
+          <w:szCs w:val="28"/>
         </w:rPr>
         <w:t xml:space="preserve"> </w:t>
       </w:r>
       <w:r>
         <w:rPr>
           <w:color w:val="auto"/>
+          <w:sz w:val="28"/>
+          <w:szCs w:val="28"/>
         </w:rPr>
-        <w:t>ha</w:t>
+        <w:t xml:space="preserve">has </w:t>
       </w:r>
       <w:r>
         <w:rPr>
           <w:color w:val="auto"/>
+          <w:sz w:val="28"/>
+          <w:szCs w:val="28"/>
         </w:rPr>
-        <w:t>s</w:t>
+        <w:t>4</w:t>
       </w:r>
       <w:r>
         <w:rPr>
           <w:color w:val="auto"/>
+          <w:sz w:val="28"/>
+          <w:szCs w:val="28"/>
         </w:rPr>
-        <w:t xml:space="preserve"> </w:t>
+        <w:t xml:space="preserve"> mini-games, designed for all ages. </w:t>
       </w:r>
       <w:r>
         <w:rPr>
-          <w:color w:val="auto"/>
+          <w:sz w:val="28"/>
+          <w:szCs w:val="28"/>
         </w:rPr>
-        <w:t>5 mini-games</w:t>
+        <w:t xml:space="preserve">Dive into the cosmos with ASTROS! Our program consists of </w:t>
       </w:r>
       <w:r>
         <w:rPr>
-          <w:color w:val="auto"/>
+          <w:sz w:val="28"/>
+          <w:szCs w:val="28"/>
         </w:rPr>
-        <w:t>,</w:t>
+        <w:t>4</w:t>
       </w:r>
       <w:r>
         <w:rPr>
-          <w:color w:val="auto"/>
+          <w:sz w:val="28"/>
+          <w:szCs w:val="28"/>
         </w:rPr>
-        <w:t xml:space="preserve"> </w:t>
+        <w:t xml:space="preserve"> minigames, aiming to test your trivial knowledge and help you learn more about space in a fun and exciting way.</w:t>
       </w:r>
+    </w:p>
+    <w:p>
+      <w:pPr>
+        <w:rPr>
+          <w:rFonts w:asciiTheme="majorHAnsi" w:eastAsiaTheme="majorEastAsia" w:hAnsiTheme="majorHAnsi" w:cstheme="majorBidi"/>
+          <w:color w:val="021730" w:themeColor="accent1" w:themeShade="80"/>
+          <w:sz w:val="36"/>
+          <w:szCs w:val="36"/>
+        </w:rPr>
+      </w:pPr>
       <w:r>
-        <w:rPr>
-          <w:color w:val="auto"/>
-        </w:rPr>
-        <w:t>designed for all ages</w:t>
-      </w:r>
-      <w:r>
-        <w:rPr>
-          <w:color w:val="auto"/>
-        </w:rPr>
-        <w:t xml:space="preserve">. </w:t>
-      </w:r>
-      <w:bookmarkStart w:id="3" w:name="_GoBack"/>
-      <w:bookmarkEnd w:id="3"/>
-      <w:r>
-        <w:t xml:space="preserve">Dive into the cosmos with ASTROS! </w:t>
-      </w:r>
-      <w:proofErr w:type="gramStart"/>
-      <w:r>
-        <w:t>Our</w:t>
-      </w:r>
-      <w:proofErr w:type="gramEnd"/>
-      <w:r>
-        <w:t xml:space="preserve"> program consists of 5 minigames, aiming to test your trivial knowledge and help you learn more about space in a fun and exciting way.</w:t>
+        <w:br w:type="page"/>
       </w:r>
     </w:p>
     <w:p>
@@ -1732,16 +1778,66 @@
           <w:numId w:val="3"/>
         </w:numPr>
       </w:pPr>
-      <w:bookmarkStart w:id="4" w:name="_Toc159795775"/>
+      <w:bookmarkStart w:id="3" w:name="_Toc159795775"/>
       <w:r>
+        <w:lastRenderedPageBreak/>
         <w:t>Block scheme</w:t>
       </w:r>
-      <w:bookmarkEnd w:id="4"/>
+      <w:bookmarkEnd w:id="3"/>
     </w:p>
     <w:p/>
+    <w:p>
+      <w:r>
+        <w:rPr>
+          <w:noProof/>
+        </w:rPr>
+        <w:drawing>
+          <wp:inline distT="0" distB="0" distL="0" distR="0" wp14:anchorId="2BD86B1F" wp14:editId="72C56348">
+            <wp:extent cx="5753100" cy="3933825"/>
+            <wp:effectExtent l="0" t="0" r="0" b="9525"/>
+            <wp:docPr id="2" name="Picture 2"/>
+            <wp:cNvGraphicFramePr>
+              <a:graphicFrameLocks xmlns:a="http://schemas.openxmlformats.org/drawingml/2006/main" noChangeAspect="1"/>
+            </wp:cNvGraphicFramePr>
+            <a:graphic xmlns:a="http://schemas.openxmlformats.org/drawingml/2006/main">
+              <a:graphicData uri="http://schemas.openxmlformats.org/drawingml/2006/picture">
+                <pic:pic xmlns:pic="http://schemas.openxmlformats.org/drawingml/2006/picture">
+                  <pic:nvPicPr>
+                    <pic:cNvPr id="2" name="Picture 2"/>
+                    <pic:cNvPicPr/>
+                  </pic:nvPicPr>
+                  <pic:blipFill>
+                    <a:blip r:embed="rId11">
+                      <a:extLst>
+                        <a:ext uri="{28A0092B-C50C-407E-A947-70E740481C1C}">
+                          <a14:useLocalDpi xmlns:a14="http://schemas.microsoft.com/office/drawing/2010/main" val="0"/>
+                        </a:ext>
+                      </a:extLst>
+                    </a:blip>
+                    <a:stretch>
+                      <a:fillRect/>
+                    </a:stretch>
+                  </pic:blipFill>
+                  <pic:spPr>
+                    <a:xfrm>
+                      <a:off x="0" y="0"/>
+                      <a:ext cx="5753100" cy="3933825"/>
+                    </a:xfrm>
+                    <a:prstGeom prst="rect">
+                      <a:avLst/>
+                    </a:prstGeom>
+                  </pic:spPr>
+                </pic:pic>
+              </a:graphicData>
+            </a:graphic>
+          </wp:inline>
+        </w:drawing>
+      </w:r>
+    </w:p>
     <w:sectPr>
-      <w:footerReference w:type="default" r:id="rId10"/>
-      <w:footerReference w:type="first" r:id="rId11"/>
+      <w:headerReference w:type="default" r:id="rId12"/>
+      <w:footerReference w:type="default" r:id="rId13"/>
+      <w:footerReference w:type="first" r:id="rId14"/>
       <w:pgSz w:w="11906" w:h="16838" w:code="9"/>
       <w:pgMar w:top="1417" w:right="1417" w:bottom="1417" w:left="1417" w:header="720" w:footer="720" w:gutter="0"/>
       <w:pgNumType w:start="0"/>
@@ -1754,7 +1850,7 @@
 </file>
 
 <file path=word/endnotes.xml><?xml version="1.0" encoding="utf-8"?>
-<w:endnotes xmlns:wpc="http://schemas.microsoft.com/office/word/2010/wordprocessingCanvas" xmlns:cx="http://schemas.microsoft.com/office/drawing/2014/chartex" xmlns:cx1="http://schemas.microsoft.com/office/drawing/2015/9/8/chartex" xmlns:cx2="http://schemas.microsoft.com/office/drawing/2015/10/21/chartex" xmlns:cx3="http://schemas.microsoft.com/office/drawing/2016/5/9/chartex" xmlns:cx4="http://schemas.microsoft.com/office/drawing/2016/5/10/chartex" xmlns:cx5="http://schemas.microsoft.com/office/drawing/2016/5/11/chartex" xmlns:cx6="http://schemas.microsoft.com/office/drawing/2016/5/12/chartex" xmlns:cx7="http://schemas.microsoft.com/office/drawing/2016/5/13/chartex" xmlns:cx8="http://schemas.microsoft.com/office/drawing/2016/5/14/chartex" xmlns:mc="http://schemas.openxmlformats.org/markup-compatibility/2006" xmlns:aink="http://schemas.microsoft.com/office/drawing/2016/ink" xmlns:am3d="http://schemas.microsoft.com/office/drawing/2017/model3d" xmlns:o="urn:schemas-microsoft-com:office:office" xmlns:r="http://schemas.openxmlformats.org/officeDocument/2006/relationships" xmlns:m="http://schemas.openxmlformats.org/officeDocument/2006/math" xmlns:v="urn:schemas-microsoft-com:vml" xmlns:wp14="http://schemas.microsoft.com/office/word/2010/wordprocessingDrawing" xmlns:wp="http://schemas.openxmlformats.org/drawingml/2006/wordprocessingDrawing" xmlns:w10="urn:schemas-microsoft-com:office:word" xmlns:w="http://schemas.openxmlformats.org/wordprocessingml/2006/main" xmlns:w14="http://schemas.microsoft.com/office/word/2010/wordml" xmlns:w15="http://schemas.microsoft.com/office/word/2012/wordml" xmlns:w16cid="http://schemas.microsoft.com/office/word/2016/wordml/cid" xmlns:w16se="http://schemas.microsoft.com/office/word/2015/wordml/symex" xmlns:wpg="http://schemas.microsoft.com/office/word/2010/wordprocessingGroup" xmlns:wpi="http://schemas.microsoft.com/office/word/2010/wordprocessingInk" xmlns:wne="http://schemas.microsoft.com/office/word/2006/wordml" xmlns:wps="http://schemas.microsoft.com/office/word/2010/wordprocessingShape" mc:Ignorable="w14 w15 w16se w16cid wp14">
+<w:endnotes xmlns:wpc="http://schemas.microsoft.com/office/word/2010/wordprocessingCanvas" xmlns:cx="http://schemas.microsoft.com/office/drawing/2014/chartex" xmlns:cx1="http://schemas.microsoft.com/office/drawing/2015/9/8/chartex" xmlns:cx2="http://schemas.microsoft.com/office/drawing/2015/10/21/chartex" xmlns:cx3="http://schemas.microsoft.com/office/drawing/2016/5/9/chartex" xmlns:cx4="http://schemas.microsoft.com/office/drawing/2016/5/10/chartex" xmlns:cx5="http://schemas.microsoft.com/office/drawing/2016/5/11/chartex" xmlns:cx6="http://schemas.microsoft.com/office/drawing/2016/5/12/chartex" xmlns:cx7="http://schemas.microsoft.com/office/drawing/2016/5/13/chartex" xmlns:cx8="http://schemas.microsoft.com/office/drawing/2016/5/14/chartex" xmlns:mc="http://schemas.openxmlformats.org/markup-compatibility/2006" xmlns:aink="http://schemas.microsoft.com/office/drawing/2016/ink" xmlns:am3d="http://schemas.microsoft.com/office/drawing/2017/model3d" xmlns:o="urn:schemas-microsoft-com:office:office" xmlns:oel="http://schemas.microsoft.com/office/2019/extlst" xmlns:r="http://schemas.openxmlformats.org/officeDocument/2006/relationships" xmlns:m="http://schemas.openxmlformats.org/officeDocument/2006/math" xmlns:v="urn:schemas-microsoft-com:vml" xmlns:wp14="http://schemas.microsoft.com/office/word/2010/wordprocessingDrawing" xmlns:wp="http://schemas.openxmlformats.org/drawingml/2006/wordprocessingDrawing" xmlns:w10="urn:schemas-microsoft-com:office:word" xmlns:w="http://schemas.openxmlformats.org/wordprocessingml/2006/main" xmlns:w14="http://schemas.microsoft.com/office/word/2010/wordml" xmlns:w15="http://schemas.microsoft.com/office/word/2012/wordml" xmlns:w16cex="http://schemas.microsoft.com/office/word/2018/wordml/cex" xmlns:w16cid="http://schemas.microsoft.com/office/word/2016/wordml/cid" xmlns:w16="http://schemas.microsoft.com/office/word/2018/wordml" xmlns:w16sdtdh="http://schemas.microsoft.com/office/word/2020/wordml/sdtdatahash" xmlns:w16se="http://schemas.microsoft.com/office/word/2015/wordml/symex" xmlns:wpg="http://schemas.microsoft.com/office/word/2010/wordprocessingGroup" xmlns:wpi="http://schemas.microsoft.com/office/word/2010/wordprocessingInk" xmlns:wne="http://schemas.microsoft.com/office/word/2006/wordml" xmlns:wps="http://schemas.microsoft.com/office/word/2010/wordprocessingShape" mc:Ignorable="w14 w15 w16se w16cid w16 w16cex w16sdtdh wp14">
   <w:endnote w:type="separator" w:id="-1">
     <w:p>
       <w:pPr>
@@ -1779,7 +1875,7 @@
 </file>
 
 <file path=word/footer1.xml><?xml version="1.0" encoding="utf-8"?>
-<w:ftr xmlns:wpc="http://schemas.microsoft.com/office/word/2010/wordprocessingCanvas" xmlns:cx="http://schemas.microsoft.com/office/drawing/2014/chartex" xmlns:cx1="http://schemas.microsoft.com/office/drawing/2015/9/8/chartex" xmlns:cx2="http://schemas.microsoft.com/office/drawing/2015/10/21/chartex" xmlns:cx3="http://schemas.microsoft.com/office/drawing/2016/5/9/chartex" xmlns:cx4="http://schemas.microsoft.com/office/drawing/2016/5/10/chartex" xmlns:cx5="http://schemas.microsoft.com/office/drawing/2016/5/11/chartex" xmlns:cx6="http://schemas.microsoft.com/office/drawing/2016/5/12/chartex" xmlns:cx7="http://schemas.microsoft.com/office/drawing/2016/5/13/chartex" xmlns:cx8="http://schemas.microsoft.com/office/drawing/2016/5/14/chartex" xmlns:mc="http://schemas.openxmlformats.org/markup-compatibility/2006" xmlns:aink="http://schemas.microsoft.com/office/drawing/2016/ink" xmlns:am3d="http://schemas.microsoft.com/office/drawing/2017/model3d" xmlns:o="urn:schemas-microsoft-com:office:office" xmlns:r="http://schemas.openxmlformats.org/officeDocument/2006/relationships" xmlns:m="http://schemas.openxmlformats.org/officeDocument/2006/math" xmlns:v="urn:schemas-microsoft-com:vml" xmlns:wp14="http://schemas.microsoft.com/office/word/2010/wordprocessingDrawing" xmlns:wp="http://schemas.openxmlformats.org/drawingml/2006/wordprocessingDrawing" xmlns:w10="urn:schemas-microsoft-com:office:word" xmlns:w="http://schemas.openxmlformats.org/wordprocessingml/2006/main" xmlns:w14="http://schemas.microsoft.com/office/word/2010/wordml" xmlns:w15="http://schemas.microsoft.com/office/word/2012/wordml" xmlns:w16cid="http://schemas.microsoft.com/office/word/2016/wordml/cid" xmlns:w16se="http://schemas.microsoft.com/office/word/2015/wordml/symex" xmlns:wpg="http://schemas.microsoft.com/office/word/2010/wordprocessingGroup" xmlns:wpi="http://schemas.microsoft.com/office/word/2010/wordprocessingInk" xmlns:wne="http://schemas.microsoft.com/office/word/2006/wordml" xmlns:wps="http://schemas.microsoft.com/office/word/2010/wordprocessingShape" mc:Ignorable="w14 w15 w16se w16cid wp14">
+<w:ftr xmlns:wpc="http://schemas.microsoft.com/office/word/2010/wordprocessingCanvas" xmlns:cx="http://schemas.microsoft.com/office/drawing/2014/chartex" xmlns:cx1="http://schemas.microsoft.com/office/drawing/2015/9/8/chartex" xmlns:cx2="http://schemas.microsoft.com/office/drawing/2015/10/21/chartex" xmlns:cx3="http://schemas.microsoft.com/office/drawing/2016/5/9/chartex" xmlns:cx4="http://schemas.microsoft.com/office/drawing/2016/5/10/chartex" xmlns:cx5="http://schemas.microsoft.com/office/drawing/2016/5/11/chartex" xmlns:cx6="http://schemas.microsoft.com/office/drawing/2016/5/12/chartex" xmlns:cx7="http://schemas.microsoft.com/office/drawing/2016/5/13/chartex" xmlns:cx8="http://schemas.microsoft.com/office/drawing/2016/5/14/chartex" xmlns:mc="http://schemas.openxmlformats.org/markup-compatibility/2006" xmlns:aink="http://schemas.microsoft.com/office/drawing/2016/ink" xmlns:am3d="http://schemas.microsoft.com/office/drawing/2017/model3d" xmlns:o="urn:schemas-microsoft-com:office:office" xmlns:oel="http://schemas.microsoft.com/office/2019/extlst" xmlns:r="http://schemas.openxmlformats.org/officeDocument/2006/relationships" xmlns:m="http://schemas.openxmlformats.org/officeDocument/2006/math" xmlns:v="urn:schemas-microsoft-com:vml" xmlns:wp14="http://schemas.microsoft.com/office/word/2010/wordprocessingDrawing" xmlns:wp="http://schemas.openxmlformats.org/drawingml/2006/wordprocessingDrawing" xmlns:w10="urn:schemas-microsoft-com:office:word" xmlns:w="http://schemas.openxmlformats.org/wordprocessingml/2006/main" xmlns:w14="http://schemas.microsoft.com/office/word/2010/wordml" xmlns:w15="http://schemas.microsoft.com/office/word/2012/wordml" xmlns:w16cex="http://schemas.microsoft.com/office/word/2018/wordml/cex" xmlns:w16cid="http://schemas.microsoft.com/office/word/2016/wordml/cid" xmlns:w16="http://schemas.microsoft.com/office/word/2018/wordml" xmlns:w16sdtdh="http://schemas.microsoft.com/office/word/2020/wordml/sdtdatahash" xmlns:w16se="http://schemas.microsoft.com/office/word/2015/wordml/symex" xmlns:wpg="http://schemas.microsoft.com/office/word/2010/wordprocessingGroup" xmlns:wpi="http://schemas.microsoft.com/office/word/2010/wordprocessingInk" xmlns:wne="http://schemas.microsoft.com/office/word/2006/wordml" xmlns:wps="http://schemas.microsoft.com/office/word/2010/wordprocessingShape" mc:Ignorable="w14 w15 w16se w16cid w16 w16cex w16sdtdh wp14">
   <w:sdt>
     <w:sdtPr>
       <w:id w:val="-568880530"/>
@@ -1806,7 +1902,7 @@
           <mc:AlternateContent>
             <mc:Choice Requires="wpg">
               <w:drawing>
-                <wp:anchor distT="0" distB="0" distL="114300" distR="114300" simplePos="0" relativeHeight="251665408" behindDoc="0" locked="0" layoutInCell="1" allowOverlap="1" wp14:anchorId="79FE1EDD" wp14:editId="695CA2E6">
+                <wp:anchor distT="0" distB="0" distL="114300" distR="114300" simplePos="0" relativeHeight="251665408" behindDoc="0" locked="0" layoutInCell="1" allowOverlap="1" wp14:anchorId="79FE1EDD" wp14:editId="4218E070">
                   <wp:simplePos x="0" y="0"/>
                   <wp:positionH relativeFrom="margin">
                     <wp:posOffset>4907280</wp:posOffset>
@@ -2026,9 +2122,9 @@
                 </wp:anchor>
               </w:drawing>
             </mc:Choice>
-            <mc:Fallback xmlns:w16sdtdh="http://schemas.microsoft.com/office/word/2020/wordml/sdtdatahash" xmlns:w16="http://schemas.microsoft.com/office/word/2018/wordml" xmlns:w16cex="http://schemas.microsoft.com/office/word/2018/wordml/cex" xmlns:oel="http://schemas.microsoft.com/office/2019/extlst">
+            <mc:Fallback>
               <w:pict>
-                <v:group w14:anchorId="5A311F16" id="Group 1" o:spid="_x0000_s1026" style="position:absolute;margin-left:386.4pt;margin-top:-26.9pt;width:133.9pt;height:80.65pt;rotation:180;z-index:251665408;mso-position-horizontal-relative:margin" coordsize="17007,10241" o:gfxdata="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">
+                <v:group w14:anchorId="0C6DE063" id="Group 1" o:spid="_x0000_s1026" style="position:absolute;margin-left:386.4pt;margin-top:-26.9pt;width:133.9pt;height:80.65pt;rotation:180;z-index:251665408;mso-position-horizontal-relative:margin" coordsize="17007,10241" o:gfxdata="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">
                   <v:rect id="Rectangle 418554569" o:spid="_x0000_s1027" style="position:absolute;width:17007;height:10241;visibility:visible;mso-wrap-style:square;v-text-anchor:middle" o:gfxdata="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" fillcolor="white [3212]" stroked="f" strokeweight="1.25pt">
                     <v:fill opacity="0"/>
                     <v:stroke endcap="round"/>
@@ -2054,7 +2150,7 @@
           <mc:AlternateContent>
             <mc:Choice Requires="wpg">
               <w:drawing>
-                <wp:anchor distT="0" distB="0" distL="114300" distR="114300" simplePos="0" relativeHeight="251663360" behindDoc="0" locked="0" layoutInCell="1" allowOverlap="1" wp14:anchorId="5C5401B6" wp14:editId="5B17B62C">
+                <wp:anchor distT="0" distB="0" distL="114300" distR="114300" simplePos="0" relativeHeight="251663360" behindDoc="0" locked="0" layoutInCell="1" allowOverlap="1" wp14:anchorId="5C5401B6" wp14:editId="4F6712DC">
                   <wp:simplePos x="0" y="0"/>
                   <wp:positionH relativeFrom="margin">
                     <wp:posOffset>-830580</wp:posOffset>
@@ -2274,9 +2370,9 @@
                 </wp:anchor>
               </w:drawing>
             </mc:Choice>
-            <mc:Fallback xmlns:w16sdtdh="http://schemas.microsoft.com/office/word/2020/wordml/sdtdatahash" xmlns:w16="http://schemas.microsoft.com/office/word/2018/wordml" xmlns:w16cex="http://schemas.microsoft.com/office/word/2018/wordml/cex" xmlns:oel="http://schemas.microsoft.com/office/2019/extlst">
+            <mc:Fallback>
               <w:pict>
-                <v:group w14:anchorId="0709572C" id="Group 1" o:spid="_x0000_s1026" style="position:absolute;margin-left:-65.4pt;margin-top:-27.45pt;width:133.9pt;height:80.65pt;rotation:180;flip:x;z-index:251663360;mso-position-horizontal-relative:margin" coordsize="17007,10241" o:gfxdata="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">
+                <v:group w14:anchorId="7D7510E0" id="Group 1" o:spid="_x0000_s1026" style="position:absolute;margin-left:-65.4pt;margin-top:-27.45pt;width:133.9pt;height:80.65pt;rotation:180;flip:x;z-index:251663360;mso-position-horizontal-relative:margin" coordsize="17007,10241" o:gfxdata="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">
                   <v:rect id="Rectangle 26784108" o:spid="_x0000_s1027" style="position:absolute;width:17007;height:10241;visibility:visible;mso-wrap-style:square;v-text-anchor:middle" o:gfxdata="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" fillcolor="white [3212]" stroked="f" strokeweight="1.25pt">
                     <v:fill opacity="0"/>
                     <v:stroke endcap="round"/>
@@ -2328,7 +2424,7 @@
 </file>
 
 <file path=word/footer2.xml><?xml version="1.0" encoding="utf-8"?>
-<w:ftr xmlns:wpc="http://schemas.microsoft.com/office/word/2010/wordprocessingCanvas" xmlns:cx="http://schemas.microsoft.com/office/drawing/2014/chartex" xmlns:cx1="http://schemas.microsoft.com/office/drawing/2015/9/8/chartex" xmlns:cx2="http://schemas.microsoft.com/office/drawing/2015/10/21/chartex" xmlns:cx3="http://schemas.microsoft.com/office/drawing/2016/5/9/chartex" xmlns:cx4="http://schemas.microsoft.com/office/drawing/2016/5/10/chartex" xmlns:cx5="http://schemas.microsoft.com/office/drawing/2016/5/11/chartex" xmlns:cx6="http://schemas.microsoft.com/office/drawing/2016/5/12/chartex" xmlns:cx7="http://schemas.microsoft.com/office/drawing/2016/5/13/chartex" xmlns:cx8="http://schemas.microsoft.com/office/drawing/2016/5/14/chartex" xmlns:mc="http://schemas.openxmlformats.org/markup-compatibility/2006" xmlns:aink="http://schemas.microsoft.com/office/drawing/2016/ink" xmlns:am3d="http://schemas.microsoft.com/office/drawing/2017/model3d" xmlns:o="urn:schemas-microsoft-com:office:office" xmlns:r="http://schemas.openxmlformats.org/officeDocument/2006/relationships" xmlns:m="http://schemas.openxmlformats.org/officeDocument/2006/math" xmlns:v="urn:schemas-microsoft-com:vml" xmlns:wp14="http://schemas.microsoft.com/office/word/2010/wordprocessingDrawing" xmlns:wp="http://schemas.openxmlformats.org/drawingml/2006/wordprocessingDrawing" xmlns:w10="urn:schemas-microsoft-com:office:word" xmlns:w="http://schemas.openxmlformats.org/wordprocessingml/2006/main" xmlns:w14="http://schemas.microsoft.com/office/word/2010/wordml" xmlns:w15="http://schemas.microsoft.com/office/word/2012/wordml" xmlns:w16cid="http://schemas.microsoft.com/office/word/2016/wordml/cid" xmlns:w16se="http://schemas.microsoft.com/office/word/2015/wordml/symex" xmlns:wpg="http://schemas.microsoft.com/office/word/2010/wordprocessingGroup" xmlns:wpi="http://schemas.microsoft.com/office/word/2010/wordprocessingInk" xmlns:wne="http://schemas.microsoft.com/office/word/2006/wordml" xmlns:wps="http://schemas.microsoft.com/office/word/2010/wordprocessingShape" mc:Ignorable="w14 w15 w16se w16cid wp14">
+<w:ftr xmlns:wpc="http://schemas.microsoft.com/office/word/2010/wordprocessingCanvas" xmlns:cx="http://schemas.microsoft.com/office/drawing/2014/chartex" xmlns:cx1="http://schemas.microsoft.com/office/drawing/2015/9/8/chartex" xmlns:cx2="http://schemas.microsoft.com/office/drawing/2015/10/21/chartex" xmlns:cx3="http://schemas.microsoft.com/office/drawing/2016/5/9/chartex" xmlns:cx4="http://schemas.microsoft.com/office/drawing/2016/5/10/chartex" xmlns:cx5="http://schemas.microsoft.com/office/drawing/2016/5/11/chartex" xmlns:cx6="http://schemas.microsoft.com/office/drawing/2016/5/12/chartex" xmlns:cx7="http://schemas.microsoft.com/office/drawing/2016/5/13/chartex" xmlns:cx8="http://schemas.microsoft.com/office/drawing/2016/5/14/chartex" xmlns:mc="http://schemas.openxmlformats.org/markup-compatibility/2006" xmlns:aink="http://schemas.microsoft.com/office/drawing/2016/ink" xmlns:am3d="http://schemas.microsoft.com/office/drawing/2017/model3d" xmlns:o="urn:schemas-microsoft-com:office:office" xmlns:oel="http://schemas.microsoft.com/office/2019/extlst" xmlns:r="http://schemas.openxmlformats.org/officeDocument/2006/relationships" xmlns:m="http://schemas.openxmlformats.org/officeDocument/2006/math" xmlns:v="urn:schemas-microsoft-com:vml" xmlns:wp14="http://schemas.microsoft.com/office/word/2010/wordprocessingDrawing" xmlns:wp="http://schemas.openxmlformats.org/drawingml/2006/wordprocessingDrawing" xmlns:w10="urn:schemas-microsoft-com:office:word" xmlns:w="http://schemas.openxmlformats.org/wordprocessingml/2006/main" xmlns:w14="http://schemas.microsoft.com/office/word/2010/wordml" xmlns:w15="http://schemas.microsoft.com/office/word/2012/wordml" xmlns:w16cex="http://schemas.microsoft.com/office/word/2018/wordml/cex" xmlns:w16cid="http://schemas.microsoft.com/office/word/2016/wordml/cid" xmlns:w16="http://schemas.microsoft.com/office/word/2018/wordml" xmlns:w16sdtdh="http://schemas.microsoft.com/office/word/2020/wordml/sdtdatahash" xmlns:w16se="http://schemas.microsoft.com/office/word/2015/wordml/symex" xmlns:wpg="http://schemas.microsoft.com/office/word/2010/wordprocessingGroup" xmlns:wpi="http://schemas.microsoft.com/office/word/2010/wordprocessingInk" xmlns:wne="http://schemas.microsoft.com/office/word/2006/wordml" xmlns:wps="http://schemas.microsoft.com/office/word/2010/wordprocessingShape" mc:Ignorable="w14 w15 w16se w16cid w16 w16cex w16sdtdh wp14">
   <w:sdt>
     <w:sdtPr>
       <w:id w:val="-1317950398"/>
@@ -2575,7 +2671,7 @@
                 </wp:anchor>
               </w:drawing>
             </mc:Choice>
-            <mc:Fallback xmlns:w16sdtdh="http://schemas.microsoft.com/office/word/2020/wordml/sdtdatahash" xmlns:w16="http://schemas.microsoft.com/office/word/2018/wordml" xmlns:w16cex="http://schemas.microsoft.com/office/word/2018/wordml/cex" xmlns:oel="http://schemas.microsoft.com/office/2019/extlst">
+            <mc:Fallback>
               <w:pict>
                 <v:group w14:anchorId="45B1898A" id="Group 1" o:spid="_x0000_s1026" style="position:absolute;margin-left:391.8pt;margin-top:-30.45pt;width:133.9pt;height:80.65pt;rotation:180;z-index:251659264;mso-position-horizontal-relative:margin" coordsize="17007,10241" o:gfxdata="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">
                   <v:rect id="Rectangle 806332872" o:spid="_x0000_s1027" style="position:absolute;width:17007;height:10241;visibility:visible;mso-wrap-style:square;v-text-anchor:middle" o:gfxdata="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" fillcolor="white [3212]" stroked="f" strokeweight="1.25pt">
@@ -2823,7 +2919,7 @@
                 </wp:anchor>
               </w:drawing>
             </mc:Choice>
-            <mc:Fallback xmlns:w16sdtdh="http://schemas.microsoft.com/office/word/2020/wordml/sdtdatahash" xmlns:w16="http://schemas.microsoft.com/office/word/2018/wordml" xmlns:w16cex="http://schemas.microsoft.com/office/word/2018/wordml/cex" xmlns:oel="http://schemas.microsoft.com/office/2019/extlst">
+            <mc:Fallback>
               <w:pict>
                 <v:group w14:anchorId="0DDA11AD" id="Group 1" o:spid="_x0000_s1026" style="position:absolute;margin-left:-69.75pt;margin-top:-30.6pt;width:133.9pt;height:80.65pt;rotation:180;flip:x;z-index:251661312;mso-position-horizontal-relative:margin" coordsize="17007,10241" o:gfxdata="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">
                   <v:rect id="Rectangle 1465457720" o:spid="_x0000_s1027" style="position:absolute;width:17007;height:10241;visibility:visible;mso-wrap-style:square;v-text-anchor:middle" o:gfxdata="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" fillcolor="white [3212]" stroked="f" strokeweight="1.25pt">
@@ -2856,7 +2952,7 @@
 </file>
 
 <file path=word/footnotes.xml><?xml version="1.0" encoding="utf-8"?>
-<w:footnotes xmlns:wpc="http://schemas.microsoft.com/office/word/2010/wordprocessingCanvas" xmlns:cx="http://schemas.microsoft.com/office/drawing/2014/chartex" xmlns:cx1="http://schemas.microsoft.com/office/drawing/2015/9/8/chartex" xmlns:cx2="http://schemas.microsoft.com/office/drawing/2015/10/21/chartex" xmlns:cx3="http://schemas.microsoft.com/office/drawing/2016/5/9/chartex" xmlns:cx4="http://schemas.microsoft.com/office/drawing/2016/5/10/chartex" xmlns:cx5="http://schemas.microsoft.com/office/drawing/2016/5/11/chartex" xmlns:cx6="http://schemas.microsoft.com/office/drawing/2016/5/12/chartex" xmlns:cx7="http://schemas.microsoft.com/office/drawing/2016/5/13/chartex" xmlns:cx8="http://schemas.microsoft.com/office/drawing/2016/5/14/chartex" xmlns:mc="http://schemas.openxmlformats.org/markup-compatibility/2006" xmlns:aink="http://schemas.microsoft.com/office/drawing/2016/ink" xmlns:am3d="http://schemas.microsoft.com/office/drawing/2017/model3d" xmlns:o="urn:schemas-microsoft-com:office:office" xmlns:r="http://schemas.openxmlformats.org/officeDocument/2006/relationships" xmlns:m="http://schemas.openxmlformats.org/officeDocument/2006/math" xmlns:v="urn:schemas-microsoft-com:vml" xmlns:wp14="http://schemas.microsoft.com/office/word/2010/wordprocessingDrawing" xmlns:wp="http://schemas.openxmlformats.org/drawingml/2006/wordprocessingDrawing" xmlns:w10="urn:schemas-microsoft-com:office:word" xmlns:w="http://schemas.openxmlformats.org/wordprocessingml/2006/main" xmlns:w14="http://schemas.microsoft.com/office/word/2010/wordml" xmlns:w15="http://schemas.microsoft.com/office/word/2012/wordml" xmlns:w16cid="http://schemas.microsoft.com/office/word/2016/wordml/cid" xmlns:w16se="http://schemas.microsoft.com/office/word/2015/wordml/symex" xmlns:wpg="http://schemas.microsoft.com/office/word/2010/wordprocessingGroup" xmlns:wpi="http://schemas.microsoft.com/office/word/2010/wordprocessingInk" xmlns:wne="http://schemas.microsoft.com/office/word/2006/wordml" xmlns:wps="http://schemas.microsoft.com/office/word/2010/wordprocessingShape" mc:Ignorable="w14 w15 w16se w16cid wp14">
+<w:footnotes xmlns:wpc="http://schemas.microsoft.com/office/word/2010/wordprocessingCanvas" xmlns:cx="http://schemas.microsoft.com/office/drawing/2014/chartex" xmlns:cx1="http://schemas.microsoft.com/office/drawing/2015/9/8/chartex" xmlns:cx2="http://schemas.microsoft.com/office/drawing/2015/10/21/chartex" xmlns:cx3="http://schemas.microsoft.com/office/drawing/2016/5/9/chartex" xmlns:cx4="http://schemas.microsoft.com/office/drawing/2016/5/10/chartex" xmlns:cx5="http://schemas.microsoft.com/office/drawing/2016/5/11/chartex" xmlns:cx6="http://schemas.microsoft.com/office/drawing/2016/5/12/chartex" xmlns:cx7="http://schemas.microsoft.com/office/drawing/2016/5/13/chartex" xmlns:cx8="http://schemas.microsoft.com/office/drawing/2016/5/14/chartex" xmlns:mc="http://schemas.openxmlformats.org/markup-compatibility/2006" xmlns:aink="http://schemas.microsoft.com/office/drawing/2016/ink" xmlns:am3d="http://schemas.microsoft.com/office/drawing/2017/model3d" xmlns:o="urn:schemas-microsoft-com:office:office" xmlns:oel="http://schemas.microsoft.com/office/2019/extlst" xmlns:r="http://schemas.openxmlformats.org/officeDocument/2006/relationships" xmlns:m="http://schemas.openxmlformats.org/officeDocument/2006/math" xmlns:v="urn:schemas-microsoft-com:vml" xmlns:wp14="http://schemas.microsoft.com/office/word/2010/wordprocessingDrawing" xmlns:wp="http://schemas.openxmlformats.org/drawingml/2006/wordprocessingDrawing" xmlns:w10="urn:schemas-microsoft-com:office:word" xmlns:w="http://schemas.openxmlformats.org/wordprocessingml/2006/main" xmlns:w14="http://schemas.microsoft.com/office/word/2010/wordml" xmlns:w15="http://schemas.microsoft.com/office/word/2012/wordml" xmlns:w16cex="http://schemas.microsoft.com/office/word/2018/wordml/cex" xmlns:w16cid="http://schemas.microsoft.com/office/word/2016/wordml/cid" xmlns:w16="http://schemas.microsoft.com/office/word/2018/wordml" xmlns:w16sdtdh="http://schemas.microsoft.com/office/word/2020/wordml/sdtdatahash" xmlns:w16se="http://schemas.microsoft.com/office/word/2015/wordml/symex" xmlns:wpg="http://schemas.microsoft.com/office/word/2010/wordprocessingGroup" xmlns:wpi="http://schemas.microsoft.com/office/word/2010/wordprocessingInk" xmlns:wne="http://schemas.microsoft.com/office/word/2006/wordml" xmlns:wps="http://schemas.microsoft.com/office/word/2010/wordprocessingShape" mc:Ignorable="w14 w15 w16se w16cid w16 w16cex w16sdtdh wp14">
   <w:footnote w:type="separator" w:id="-1">
     <w:p>
       <w:pPr>
@@ -2880,8 +2976,104 @@
 </w:footnotes>
 </file>
 
+<file path=word/header1.xml><?xml version="1.0" encoding="utf-8"?>
+<w:hdr xmlns:wpc="http://schemas.microsoft.com/office/word/2010/wordprocessingCanvas" xmlns:cx="http://schemas.microsoft.com/office/drawing/2014/chartex" xmlns:cx1="http://schemas.microsoft.com/office/drawing/2015/9/8/chartex" xmlns:cx2="http://schemas.microsoft.com/office/drawing/2015/10/21/chartex" xmlns:cx3="http://schemas.microsoft.com/office/drawing/2016/5/9/chartex" xmlns:cx4="http://schemas.microsoft.com/office/drawing/2016/5/10/chartex" xmlns:cx5="http://schemas.microsoft.com/office/drawing/2016/5/11/chartex" xmlns:cx6="http://schemas.microsoft.com/office/drawing/2016/5/12/chartex" xmlns:cx7="http://schemas.microsoft.com/office/drawing/2016/5/13/chartex" xmlns:cx8="http://schemas.microsoft.com/office/drawing/2016/5/14/chartex" xmlns:mc="http://schemas.openxmlformats.org/markup-compatibility/2006" xmlns:aink="http://schemas.microsoft.com/office/drawing/2016/ink" xmlns:am3d="http://schemas.microsoft.com/office/drawing/2017/model3d" xmlns:o="urn:schemas-microsoft-com:office:office" xmlns:oel="http://schemas.microsoft.com/office/2019/extlst" xmlns:r="http://schemas.openxmlformats.org/officeDocument/2006/relationships" xmlns:m="http://schemas.openxmlformats.org/officeDocument/2006/math" xmlns:v="urn:schemas-microsoft-com:vml" xmlns:wp14="http://schemas.microsoft.com/office/word/2010/wordprocessingDrawing" xmlns:wp="http://schemas.openxmlformats.org/drawingml/2006/wordprocessingDrawing" xmlns:w10="urn:schemas-microsoft-com:office:word" xmlns:w="http://schemas.openxmlformats.org/wordprocessingml/2006/main" xmlns:w14="http://schemas.microsoft.com/office/word/2010/wordml" xmlns:w15="http://schemas.microsoft.com/office/word/2012/wordml" xmlns:w16cex="http://schemas.microsoft.com/office/word/2018/wordml/cex" xmlns:w16cid="http://schemas.microsoft.com/office/word/2016/wordml/cid" xmlns:w16="http://schemas.microsoft.com/office/word/2018/wordml" xmlns:w16sdtdh="http://schemas.microsoft.com/office/word/2020/wordml/sdtdatahash" xmlns:w16se="http://schemas.microsoft.com/office/word/2015/wordml/symex" xmlns:wpg="http://schemas.microsoft.com/office/word/2010/wordprocessingGroup" xmlns:wpi="http://schemas.microsoft.com/office/word/2010/wordprocessingInk" xmlns:wne="http://schemas.microsoft.com/office/word/2006/wordml" xmlns:wps="http://schemas.microsoft.com/office/word/2010/wordprocessingShape" mc:Ignorable="w14 w15 w16se w16cid w16 w16cex w16sdtdh wp14">
+  <w:p>
+    <w:pPr>
+      <w:pStyle w:val="Header"/>
+    </w:pPr>
+    <w:r>
+      <w:rPr>
+        <w:noProof/>
+      </w:rPr>
+      <w:drawing>
+        <wp:anchor distT="0" distB="0" distL="114300" distR="114300" simplePos="0" relativeHeight="251666432" behindDoc="1" locked="0" layoutInCell="1" allowOverlap="1" wp14:anchorId="2526ACF6" wp14:editId="3C8DEA5B">
+          <wp:simplePos x="0" y="0"/>
+          <wp:positionH relativeFrom="page">
+            <wp:posOffset>137160</wp:posOffset>
+          </wp:positionH>
+          <wp:positionV relativeFrom="paragraph">
+            <wp:posOffset>-457200</wp:posOffset>
+          </wp:positionV>
+          <wp:extent cx="977900" cy="899160"/>
+          <wp:effectExtent l="0" t="0" r="0" b="0"/>
+          <wp:wrapTight wrapText="bothSides">
+            <wp:wrapPolygon edited="0">
+              <wp:start x="8416" y="458"/>
+              <wp:lineTo x="5470" y="4119"/>
+              <wp:lineTo x="0" y="12356"/>
+              <wp:lineTo x="421" y="13271"/>
+              <wp:lineTo x="8416" y="16017"/>
+              <wp:lineTo x="2525" y="16475"/>
+              <wp:lineTo x="421" y="16932"/>
+              <wp:lineTo x="421" y="19678"/>
+              <wp:lineTo x="19777" y="19678"/>
+              <wp:lineTo x="20618" y="16932"/>
+              <wp:lineTo x="18935" y="16475"/>
+              <wp:lineTo x="14727" y="16017"/>
+              <wp:lineTo x="17673" y="11441"/>
+              <wp:lineTo x="17252" y="8695"/>
+              <wp:lineTo x="20618" y="5034"/>
+              <wp:lineTo x="19777" y="4119"/>
+              <wp:lineTo x="12203" y="458"/>
+              <wp:lineTo x="8416" y="458"/>
+            </wp:wrapPolygon>
+          </wp:wrapTight>
+          <wp:docPr id="749592858" name="Картина 2"/>
+          <wp:cNvGraphicFramePr>
+            <a:graphicFrameLocks xmlns:a="http://schemas.openxmlformats.org/drawingml/2006/main" noChangeAspect="1"/>
+          </wp:cNvGraphicFramePr>
+          <a:graphic xmlns:a="http://schemas.openxmlformats.org/drawingml/2006/main">
+            <a:graphicData uri="http://schemas.openxmlformats.org/drawingml/2006/picture">
+              <pic:pic xmlns:pic="http://schemas.openxmlformats.org/drawingml/2006/picture">
+                <pic:nvPicPr>
+                  <pic:cNvPr id="749592858" name="Картина 749592858"/>
+                  <pic:cNvPicPr/>
+                </pic:nvPicPr>
+                <pic:blipFill>
+                  <a:blip r:embed="rId1">
+                    <a:extLst>
+                      <a:ext uri="{28A0092B-C50C-407E-A947-70E740481C1C}">
+                        <a14:useLocalDpi xmlns:a14="http://schemas.microsoft.com/office/drawing/2010/main" val="0"/>
+                      </a:ext>
+                    </a:extLst>
+                  </a:blip>
+                  <a:stretch>
+                    <a:fillRect/>
+                  </a:stretch>
+                </pic:blipFill>
+                <pic:spPr>
+                  <a:xfrm>
+                    <a:off x="0" y="0"/>
+                    <a:ext cx="977900" cy="899160"/>
+                  </a:xfrm>
+                  <a:prstGeom prst="rect">
+                    <a:avLst/>
+                  </a:prstGeom>
+                </pic:spPr>
+              </pic:pic>
+            </a:graphicData>
+          </a:graphic>
+          <wp14:sizeRelH relativeFrom="margin">
+            <wp14:pctWidth>0</wp14:pctWidth>
+          </wp14:sizeRelH>
+          <wp14:sizeRelV relativeFrom="margin">
+            <wp14:pctHeight>0</wp14:pctHeight>
+          </wp14:sizeRelV>
+        </wp:anchor>
+      </w:drawing>
+    </w:r>
+  </w:p>
+  <w:p>
+    <w:pPr>
+      <w:pStyle w:val="Header"/>
+    </w:pPr>
+  </w:p>
+</w:hdr>
+</file>
+
 <file path=word/numbering.xml><?xml version="1.0" encoding="utf-8"?>
-<w:numbering xmlns:wpc="http://schemas.microsoft.com/office/word/2010/wordprocessingCanvas" xmlns:cx="http://schemas.microsoft.com/office/drawing/2014/chartex" xmlns:cx1="http://schemas.microsoft.com/office/drawing/2015/9/8/chartex" xmlns:cx2="http://schemas.microsoft.com/office/drawing/2015/10/21/chartex" xmlns:cx3="http://schemas.microsoft.com/office/drawing/2016/5/9/chartex" xmlns:cx4="http://schemas.microsoft.com/office/drawing/2016/5/10/chartex" xmlns:cx5="http://schemas.microsoft.com/office/drawing/2016/5/11/chartex" xmlns:cx6="http://schemas.microsoft.com/office/drawing/2016/5/12/chartex" xmlns:cx7="http://schemas.microsoft.com/office/drawing/2016/5/13/chartex" xmlns:cx8="http://schemas.microsoft.com/office/drawing/2016/5/14/chartex" xmlns:mc="http://schemas.openxmlformats.org/markup-compatibility/2006" xmlns:aink="http://schemas.microsoft.com/office/drawing/2016/ink" xmlns:am3d="http://schemas.microsoft.com/office/drawing/2017/model3d" xmlns:o="urn:schemas-microsoft-com:office:office" xmlns:r="http://schemas.openxmlformats.org/officeDocument/2006/relationships" xmlns:m="http://schemas.openxmlformats.org/officeDocument/2006/math" xmlns:v="urn:schemas-microsoft-com:vml" xmlns:wp14="http://schemas.microsoft.com/office/word/2010/wordprocessingDrawing" xmlns:wp="http://schemas.openxmlformats.org/drawingml/2006/wordprocessingDrawing" xmlns:w10="urn:schemas-microsoft-com:office:word" xmlns:w="http://schemas.openxmlformats.org/wordprocessingml/2006/main" xmlns:w14="http://schemas.microsoft.com/office/word/2010/wordml" xmlns:w15="http://schemas.microsoft.com/office/word/2012/wordml" xmlns:w16cid="http://schemas.microsoft.com/office/word/2016/wordml/cid" xmlns:w16se="http://schemas.microsoft.com/office/word/2015/wordml/symex" xmlns:wpg="http://schemas.microsoft.com/office/word/2010/wordprocessingGroup" xmlns:wpi="http://schemas.microsoft.com/office/word/2010/wordprocessingInk" xmlns:wne="http://schemas.microsoft.com/office/word/2006/wordml" xmlns:wps="http://schemas.microsoft.com/office/word/2010/wordprocessingShape" mc:Ignorable="w14 w15 w16se w16cid wp14">
+<w:numbering xmlns:wpc="http://schemas.microsoft.com/office/word/2010/wordprocessingCanvas" xmlns:cx="http://schemas.microsoft.com/office/drawing/2014/chartex" xmlns:cx1="http://schemas.microsoft.com/office/drawing/2015/9/8/chartex" xmlns:cx2="http://schemas.microsoft.com/office/drawing/2015/10/21/chartex" xmlns:cx3="http://schemas.microsoft.com/office/drawing/2016/5/9/chartex" xmlns:cx4="http://schemas.microsoft.com/office/drawing/2016/5/10/chartex" xmlns:cx5="http://schemas.microsoft.com/office/drawing/2016/5/11/chartex" xmlns:cx6="http://schemas.microsoft.com/office/drawing/2016/5/12/chartex" xmlns:cx7="http://schemas.microsoft.com/office/drawing/2016/5/13/chartex" xmlns:cx8="http://schemas.microsoft.com/office/drawing/2016/5/14/chartex" xmlns:mc="http://schemas.openxmlformats.org/markup-compatibility/2006" xmlns:aink="http://schemas.microsoft.com/office/drawing/2016/ink" xmlns:am3d="http://schemas.microsoft.com/office/drawing/2017/model3d" xmlns:o="urn:schemas-microsoft-com:office:office" xmlns:oel="http://schemas.microsoft.com/office/2019/extlst" xmlns:r="http://schemas.openxmlformats.org/officeDocument/2006/relationships" xmlns:m="http://schemas.openxmlformats.org/officeDocument/2006/math" xmlns:v="urn:schemas-microsoft-com:vml" xmlns:wp14="http://schemas.microsoft.com/office/word/2010/wordprocessingDrawing" xmlns:wp="http://schemas.openxmlformats.org/drawingml/2006/wordprocessingDrawing" xmlns:w10="urn:schemas-microsoft-com:office:word" xmlns:w="http://schemas.openxmlformats.org/wordprocessingml/2006/main" xmlns:w14="http://schemas.microsoft.com/office/word/2010/wordml" xmlns:w15="http://schemas.microsoft.com/office/word/2012/wordml" xmlns:w16cex="http://schemas.microsoft.com/office/word/2018/wordml/cex" xmlns:w16cid="http://schemas.microsoft.com/office/word/2016/wordml/cid" xmlns:w16="http://schemas.microsoft.com/office/word/2018/wordml" xmlns:w16sdtdh="http://schemas.microsoft.com/office/word/2020/wordml/sdtdatahash" xmlns:w16se="http://schemas.microsoft.com/office/word/2015/wordml/symex" xmlns:wpg="http://schemas.microsoft.com/office/word/2010/wordprocessingGroup" xmlns:wpi="http://schemas.microsoft.com/office/word/2010/wordprocessingInk" xmlns:wne="http://schemas.microsoft.com/office/word/2006/wordml" xmlns:wps="http://schemas.microsoft.com/office/word/2010/wordprocessingShape" mc:Ignorable="w14 w15 w16se w16cid w16 w16cex w16sdtdh wp14">
   <w:abstractNum w:abstractNumId="0" w15:restartNumberingAfterBreak="0">
     <w:nsid w:val="2DC81005"/>
     <w:multiLevelType w:val="hybridMultilevel"/>
@@ -3226,23 +3418,23 @@
       </w:pPr>
     </w:lvl>
   </w:abstractNum>
-  <w:num w:numId="1">
+  <w:num w:numId="1" w16cid:durableId="1435591413">
     <w:abstractNumId w:val="2"/>
   </w:num>
-  <w:num w:numId="2">
+  <w:num w:numId="2" w16cid:durableId="330447093">
     <w:abstractNumId w:val="3"/>
   </w:num>
-  <w:num w:numId="3">
+  <w:num w:numId="3" w16cid:durableId="1473407809">
     <w:abstractNumId w:val="1"/>
   </w:num>
-  <w:num w:numId="4">
+  <w:num w:numId="4" w16cid:durableId="965040091">
     <w:abstractNumId w:val="0"/>
   </w:num>
 </w:numbering>
 </file>
 
 <file path=word/styles.xml><?xml version="1.0" encoding="utf-8"?>
-<w:styles xmlns:mc="http://schemas.openxmlformats.org/markup-compatibility/2006" xmlns:r="http://schemas.openxmlformats.org/officeDocument/2006/relationships" xmlns:w="http://schemas.openxmlformats.org/wordprocessingml/2006/main" xmlns:w14="http://schemas.microsoft.com/office/word/2010/wordml" xmlns:w15="http://schemas.microsoft.com/office/word/2012/wordml" xmlns:w16cid="http://schemas.microsoft.com/office/word/2016/wordml/cid" xmlns:w16se="http://schemas.microsoft.com/office/word/2015/wordml/symex" mc:Ignorable="w14 w15 w16se w16cid">
+<w:styles xmlns:mc="http://schemas.openxmlformats.org/markup-compatibility/2006" xmlns:r="http://schemas.openxmlformats.org/officeDocument/2006/relationships" xmlns:w="http://schemas.openxmlformats.org/wordprocessingml/2006/main" xmlns:w14="http://schemas.microsoft.com/office/word/2010/wordml" xmlns:w15="http://schemas.microsoft.com/office/word/2012/wordml" xmlns:w16cex="http://schemas.microsoft.com/office/word/2018/wordml/cex" xmlns:w16cid="http://schemas.microsoft.com/office/word/2016/wordml/cid" xmlns:w16="http://schemas.microsoft.com/office/word/2018/wordml" xmlns:w16sdtdh="http://schemas.microsoft.com/office/word/2020/wordml/sdtdatahash" xmlns:w16se="http://schemas.microsoft.com/office/word/2015/wordml/symex" mc:Ignorable="w14 w15 w16se w16cid w16 w16cex w16sdtdh">
   <w:docDefaults>
     <w:rPrDefault>
       <w:rPr>
@@ -3258,7 +3450,7 @@
       </w:pPr>
     </w:pPrDefault>
   </w:docDefaults>
-  <w:latentStyles w:defLockedState="0" w:defUIPriority="99" w:defSemiHidden="0" w:defUnhideWhenUsed="0" w:defQFormat="0" w:count="375">
+  <w:latentStyles w:defLockedState="0" w:defUIPriority="99" w:defSemiHidden="0" w:defUnhideWhenUsed="0" w:defQFormat="0" w:count="376">
     <w:lsdException w:name="Normal" w:uiPriority="0" w:qFormat="1"/>
     <w:lsdException w:name="heading 1" w:uiPriority="9" w:qFormat="1"/>
     <w:lsdException w:name="heading 2" w:semiHidden="1" w:uiPriority="9" w:unhideWhenUsed="1" w:qFormat="1"/>
@@ -3634,6 +3826,7 @@
     <w:lsdException w:name="Smart Hyperlink" w:semiHidden="1" w:unhideWhenUsed="1"/>
     <w:lsdException w:name="Hashtag" w:semiHidden="1" w:unhideWhenUsed="1"/>
     <w:lsdException w:name="Unresolved Mention" w:semiHidden="1" w:unhideWhenUsed="1"/>
+    <w:lsdException w:name="Smart Link" w:semiHidden="1" w:unhideWhenUsed="1"/>
   </w:latentStyles>
   <w:style w:type="paragraph" w:default="1" w:styleId="Normal">
     <w:name w:val="Normal"/>

</xml_diff>